<commit_message>
week 3 log added
</commit_message>
<xml_diff>
--- a/Weekly Logs/Kobina/Week 1.docx
+++ b/Weekly Logs/Kobina/Week 1.docx
@@ -71,7 +71,7 @@
         <w:rPr>
           <w:b/>
         </w:rPr>
-        <w:t>16</w:t>
+        <w:t>18</w:t>
       </w:r>
     </w:p>
     <w:p>
@@ -86,8 +86,10 @@
         <w:rPr>
           <w:b/>
         </w:rPr>
-        <w:t>16</w:t>
-      </w:r>
+        <w:t>18</w:t>
+      </w:r>
+      <w:bookmarkStart w:id="0" w:name="_GoBack"/>
+      <w:bookmarkEnd w:id="0"/>
     </w:p>
     <w:p>
       <w:pPr>
@@ -113,12 +115,7 @@
       </w:r>
       <w:proofErr w:type="gramEnd"/>
       <w:r>
-        <w:t xml:space="preserve"> of us as, including being critical to details and the famous four checks. She also talked about how transformational her experiences at CodLogics SE has been for her. Her personal experience</w:t>
-      </w:r>
-      <w:bookmarkStart w:id="0" w:name="_GoBack"/>
-      <w:bookmarkEnd w:id="0"/>
-      <w:r>
-        <w:t>s inspired me vastly and stirred my approach to work.</w:t>
+        <w:t xml:space="preserve"> of us as, including being critical to details and the famous four checks. She also talked about how transformational her experiences at CodLogics SE has been for her. Her personal experiences inspired me vastly and stirred my approach to work.</w:t>
       </w:r>
     </w:p>
     <w:p>
@@ -836,7 +833,7 @@
 </file>
 
 <file path=customXml/itemProps1.xml><?xml version="1.0" encoding="utf-8"?>
-<ds:datastoreItem xmlns:ds="http://schemas.openxmlformats.org/officeDocument/2006/customXml" ds:itemID="{F8283828-BA05-4006-A50F-3344ADD7ECF6}">
+<ds:datastoreItem xmlns:ds="http://schemas.openxmlformats.org/officeDocument/2006/customXml" ds:itemID="{4150E29B-62BE-4B38-A991-37551B5864A9}">
   <ds:schemaRefs>
     <ds:schemaRef ds:uri="http://schemas.openxmlformats.org/officeDocument/2006/bibliography"/>
   </ds:schemaRefs>

</xml_diff>